<commit_message>
CHANGED: UC Select calendars -> updated flow diagram + original file staged
</commit_message>
<xml_diff>
--- a/SoftwareEngeneering/UseCaseSelectCalendars.docx
+++ b/SoftwareEngeneering/UseCaseSelectCalendars.docx
@@ -4,41 +4,49 @@
   <w:body>
     <w:p>
       <w:pPr>
-        <w:pStyle w:val="Title"/>
+        <w:pStyle w:val="Titel"/>
         <w:jc w:val="right"/>
       </w:pPr>
-      <w:bookmarkStart w:id="0" w:name="_GoBack"/>
-      <w:bookmarkEnd w:id="0"/>
       <w:r>
         <w:t>Simple Habits</w:t>
       </w:r>
     </w:p>
     <w:p>
       <w:pPr>
-        <w:pStyle w:val="Title"/>
+        <w:pStyle w:val="Titel"/>
         <w:jc w:val="right"/>
       </w:pPr>
-      <w:fldSimple w:instr="title  \* Mergeformat ">
-        <w:r>
-          <w:t xml:space="preserve">Use-Case Specification: Select </w:t>
-        </w:r>
-        <w:r>
-          <w:t>OS C</w:t>
-        </w:r>
-        <w:r>
-          <w:t xml:space="preserve">alendars </w:t>
-        </w:r>
-      </w:fldSimple>
-    </w:p>
-    <w:p>
-      <w:pPr>
-        <w:pStyle w:val="Title"/>
+      <w:r>
+        <w:fldChar w:fldCharType="begin"/>
+      </w:r>
+      <w:r>
+        <w:instrText xml:space="preserve">title  \* Mergeformat </w:instrText>
+      </w:r>
+      <w:r>
+        <w:fldChar w:fldCharType="separate"/>
+      </w:r>
+      <w:r>
+        <w:t xml:space="preserve">Use-Case Specification: Select </w:t>
+      </w:r>
+      <w:r>
+        <w:t>OS C</w:t>
+      </w:r>
+      <w:r>
+        <w:t xml:space="preserve">alendars </w:t>
+      </w:r>
+      <w:r>
+        <w:fldChar w:fldCharType="end"/>
+      </w:r>
+    </w:p>
+    <w:p>
+      <w:pPr>
+        <w:pStyle w:val="Titel"/>
         <w:jc w:val="right"/>
       </w:pPr>
     </w:p>
     <w:p>
       <w:pPr>
-        <w:pStyle w:val="Title"/>
+        <w:pStyle w:val="Titel"/>
         <w:jc w:val="right"/>
         <w:rPr>
           <w:sz w:val="28"/>
@@ -53,12 +61,12 @@
     </w:p>
     <w:p>
       <w:pPr>
-        <w:pStyle w:val="BodyText"/>
-      </w:pPr>
-    </w:p>
-    <w:p>
-      <w:pPr>
-        <w:pStyle w:val="BodyText"/>
+        <w:pStyle w:val="Textkrper"/>
+      </w:pPr>
+    </w:p>
+    <w:p>
+      <w:pPr>
+        <w:pStyle w:val="Textkrper"/>
       </w:pPr>
     </w:p>
     <w:p>
@@ -77,7 +85,7 @@
     </w:p>
     <w:p>
       <w:pPr>
-        <w:pStyle w:val="Title"/>
+        <w:pStyle w:val="Titel"/>
       </w:pPr>
       <w:r>
         <w:lastRenderedPageBreak/>
@@ -298,7 +306,7 @@
     <w:p/>
     <w:p>
       <w:pPr>
-        <w:pStyle w:val="Title"/>
+        <w:pStyle w:val="Titel"/>
       </w:pPr>
       <w:r>
         <w:br w:type="page"/>
@@ -310,7 +318,7 @@
     </w:p>
     <w:p>
       <w:pPr>
-        <w:pStyle w:val="TOC1"/>
+        <w:pStyle w:val="Verzeichnis1"/>
         <w:tabs>
           <w:tab w:val="left" w:pos="432"/>
         </w:tabs>
@@ -375,6 +383,11 @@
         <w:rPr>
           <w:noProof/>
         </w:rPr>
+      </w:r>
+      <w:r>
+        <w:rPr>
+          <w:noProof/>
+        </w:rPr>
         <w:fldChar w:fldCharType="separate"/>
       </w:r>
       <w:r>
@@ -394,7 +407,7 @@
     </w:p>
     <w:p>
       <w:pPr>
-        <w:pStyle w:val="TOC2"/>
+        <w:pStyle w:val="Verzeichnis2"/>
         <w:tabs>
           <w:tab w:val="left" w:pos="1000"/>
         </w:tabs>
@@ -472,7 +485,7 @@
     </w:p>
     <w:p>
       <w:pPr>
-        <w:pStyle w:val="TOC1"/>
+        <w:pStyle w:val="Verzeichnis1"/>
         <w:tabs>
           <w:tab w:val="left" w:pos="432"/>
         </w:tabs>
@@ -550,7 +563,7 @@
     </w:p>
     <w:p>
       <w:pPr>
-        <w:pStyle w:val="TOC2"/>
+        <w:pStyle w:val="Verzeichnis2"/>
         <w:tabs>
           <w:tab w:val="left" w:pos="1000"/>
         </w:tabs>
@@ -628,7 +641,7 @@
     </w:p>
     <w:p>
       <w:pPr>
-        <w:pStyle w:val="TOC2"/>
+        <w:pStyle w:val="Verzeichnis2"/>
         <w:tabs>
           <w:tab w:val="left" w:pos="1000"/>
         </w:tabs>
@@ -706,7 +719,7 @@
     </w:p>
     <w:p>
       <w:pPr>
-        <w:pStyle w:val="TOC1"/>
+        <w:pStyle w:val="Verzeichnis1"/>
         <w:tabs>
           <w:tab w:val="left" w:pos="432"/>
         </w:tabs>
@@ -784,7 +797,7 @@
     </w:p>
     <w:p>
       <w:pPr>
-        <w:pStyle w:val="TOC1"/>
+        <w:pStyle w:val="Verzeichnis1"/>
         <w:tabs>
           <w:tab w:val="left" w:pos="432"/>
         </w:tabs>
@@ -862,7 +875,7 @@
     </w:p>
     <w:p>
       <w:pPr>
-        <w:pStyle w:val="TOC1"/>
+        <w:pStyle w:val="Verzeichnis1"/>
         <w:tabs>
           <w:tab w:val="left" w:pos="432"/>
         </w:tabs>
@@ -940,7 +953,7 @@
     </w:p>
     <w:p>
       <w:pPr>
-        <w:pStyle w:val="TOC1"/>
+        <w:pStyle w:val="Verzeichnis1"/>
         <w:tabs>
           <w:tab w:val="left" w:pos="432"/>
         </w:tabs>
@@ -1018,7 +1031,7 @@
     </w:p>
     <w:p>
       <w:pPr>
-        <w:pStyle w:val="Title"/>
+        <w:pStyle w:val="Titel"/>
       </w:pPr>
       <w:r>
         <w:rPr>
@@ -1030,66 +1043,77 @@
       <w:r>
         <w:br w:type="page"/>
       </w:r>
-      <w:fldSimple w:instr="title  \* Mergeformat ">
-        <w:r>
-          <w:t>Use-Case Specification: Select Calendars</w:t>
-        </w:r>
-      </w:fldSimple>
-      <w:bookmarkStart w:id="1" w:name="_Toc423410237"/>
-      <w:bookmarkStart w:id="2" w:name="_Toc425054503"/>
+      <w:r>
+        <w:lastRenderedPageBreak/>
+        <w:fldChar w:fldCharType="begin"/>
+      </w:r>
+      <w:r>
+        <w:instrText xml:space="preserve">title  \* Mergeformat </w:instrText>
+      </w:r>
+      <w:r>
+        <w:fldChar w:fldCharType="separate"/>
+      </w:r>
+      <w:r>
+        <w:t>Use-Case Specification: Select Calendars</w:t>
+      </w:r>
+      <w:r>
+        <w:fldChar w:fldCharType="end"/>
+      </w:r>
+      <w:bookmarkStart w:id="0" w:name="_Toc423410237"/>
+      <w:bookmarkStart w:id="1" w:name="_Toc425054503"/>
       <w:r>
         <w:t xml:space="preserve"> </w:t>
       </w:r>
+      <w:bookmarkEnd w:id="0"/>
       <w:bookmarkEnd w:id="1"/>
+    </w:p>
+    <w:p>
+      <w:pPr>
+        <w:pStyle w:val="berschrift1"/>
+      </w:pPr>
+      <w:bookmarkStart w:id="2" w:name="_Toc423410238"/>
+      <w:bookmarkStart w:id="3" w:name="_Toc425054504"/>
+      <w:r>
+        <w:t>Select Calendar</w:t>
+      </w:r>
+    </w:p>
+    <w:p>
+      <w:pPr>
+        <w:pStyle w:val="berschrift2"/>
+      </w:pPr>
+      <w:bookmarkStart w:id="4" w:name="_Toc465798891"/>
+      <w:r>
+        <w:t>Brief Description</w:t>
+      </w:r>
       <w:bookmarkEnd w:id="2"/>
-    </w:p>
-    <w:p>
-      <w:pPr>
-        <w:pStyle w:val="Heading1"/>
-      </w:pPr>
-      <w:bookmarkStart w:id="3" w:name="_Toc423410238"/>
-      <w:bookmarkStart w:id="4" w:name="_Toc425054504"/>
-      <w:r>
-        <w:t>Select Calendar</w:t>
-      </w:r>
-    </w:p>
-    <w:p>
-      <w:pPr>
-        <w:pStyle w:val="Heading2"/>
-      </w:pPr>
-      <w:bookmarkStart w:id="5" w:name="_Toc465798891"/>
-      <w:r>
-        <w:t>Brief Description</w:t>
-      </w:r>
       <w:bookmarkEnd w:id="3"/>
       <w:bookmarkEnd w:id="4"/>
+    </w:p>
+    <w:p>
+      <w:r>
+        <w:t xml:space="preserve">This Use Case provides the possibility for the users to </w:t>
+      </w:r>
+      <w:r>
+        <w:t>select the OS calendar</w:t>
+      </w:r>
+      <w:r>
+        <w:t>s containing the appointments for wake up time calculation.</w:t>
+      </w:r>
+    </w:p>
+    <w:p>
+      <w:pPr>
+        <w:pStyle w:val="berschrift1"/>
+        <w:widowControl/>
+      </w:pPr>
+      <w:bookmarkStart w:id="5" w:name="_Toc423410239"/>
+      <w:bookmarkStart w:id="6" w:name="_Toc425054505"/>
+      <w:bookmarkStart w:id="7" w:name="_Toc465798892"/>
+      <w:r>
+        <w:t>Flow of Events</w:t>
+      </w:r>
       <w:bookmarkEnd w:id="5"/>
-    </w:p>
-    <w:p>
-      <w:r>
-        <w:t xml:space="preserve">This Use Case provides the possibility for the users to </w:t>
-      </w:r>
-      <w:r>
-        <w:t>select the OS calendar</w:t>
-      </w:r>
-      <w:r>
-        <w:t>s containing the appointments for wake up time calculation.</w:t>
-      </w:r>
-    </w:p>
-    <w:p>
-      <w:pPr>
-        <w:pStyle w:val="Heading1"/>
-        <w:widowControl/>
-      </w:pPr>
-      <w:bookmarkStart w:id="6" w:name="_Toc423410239"/>
-      <w:bookmarkStart w:id="7" w:name="_Toc425054505"/>
-      <w:bookmarkStart w:id="8" w:name="_Toc465798892"/>
-      <w:r>
-        <w:t>Flow of Events</w:t>
-      </w:r>
       <w:bookmarkEnd w:id="6"/>
       <w:bookmarkEnd w:id="7"/>
-      <w:bookmarkEnd w:id="8"/>
     </w:p>
     <w:p>
       <w:r>
@@ -1098,16 +1122,17 @@
     </w:p>
     <w:p/>
     <w:p>
-      <w:r>
-        <w:rPr>
-          <w:noProof/>
-          <w:lang w:val="en-GB" w:eastAsia="en-GB"/>
+      <w:bookmarkStart w:id="8" w:name="_GoBack"/>
+      <w:r>
+        <w:rPr>
+          <w:noProof/>
+          <w:lang w:val="de-DE" w:eastAsia="de-DE"/>
         </w:rPr>
         <w:drawing>
-          <wp:inline distT="0" distB="0" distL="0" distR="0" wp14:anchorId="153E4BB0" wp14:editId="4D6D9E9E">
-            <wp:extent cx="5934075" cy="4523105"/>
-            <wp:effectExtent l="0" t="0" r="9525" b="0"/>
-            <wp:docPr id="3" name="Bild 3" descr="../../../../../Downloads/Select%20Calendar-"/>
+          <wp:inline distT="0" distB="0" distL="0" distR="0" wp14:anchorId="36A236C8" wp14:editId="743BF88D">
+            <wp:extent cx="5537835" cy="6273250"/>
+            <wp:effectExtent l="0" t="0" r="0" b="635"/>
+            <wp:docPr id="4" name="Bild 4" descr="../../../../Downloads/CalendarsFlow.png"/>
             <wp:cNvGraphicFramePr>
               <a:graphicFrameLocks xmlns:a="http://schemas.openxmlformats.org/drawingml/2006/main" noChangeAspect="1"/>
             </wp:cNvGraphicFramePr>
@@ -1115,7 +1140,7 @@
               <a:graphicData uri="http://schemas.openxmlformats.org/drawingml/2006/picture">
                 <pic:pic xmlns:pic="http://schemas.openxmlformats.org/drawingml/2006/picture">
                   <pic:nvPicPr>
-                    <pic:cNvPr id="0" name="Picture 2" descr="../../../../../Downloads/Select%20Calendar-"/>
+                    <pic:cNvPr id="0" name="Picture 1" descr="../../../../Downloads/CalendarsFlow.png"/>
                     <pic:cNvPicPr>
                       <a:picLocks noChangeAspect="1" noChangeArrowheads="1"/>
                     </pic:cNvPicPr>
@@ -1136,7 +1161,7 @@
                   <pic:spPr bwMode="auto">
                     <a:xfrm>
                       <a:off x="0" y="0"/>
-                      <a:ext cx="5934075" cy="4523105"/>
+                      <a:ext cx="5547457" cy="6284150"/>
                     </a:xfrm>
                     <a:prstGeom prst="rect">
                       <a:avLst/>
@@ -1152,6 +1177,7 @@
           </wp:inline>
         </w:drawing>
       </w:r>
+      <w:bookmarkEnd w:id="8"/>
     </w:p>
     <w:p/>
     <w:p/>
@@ -1175,7 +1201,7 @@
       <w:r>
         <w:rPr>
           <w:noProof/>
-          <w:lang w:val="en-GB" w:eastAsia="en-GB"/>
+          <w:lang w:val="de-DE" w:eastAsia="de-DE"/>
         </w:rPr>
         <w:drawing>
           <wp:inline distT="0" distB="0" distL="0" distR="0" wp14:anchorId="5BF01C68" wp14:editId="3BD85884">
@@ -1248,7 +1274,7 @@
       <w:r>
         <w:rPr>
           <w:noProof/>
-          <w:lang w:val="en-GB" w:eastAsia="en-GB"/>
+          <w:lang w:val="de-DE" w:eastAsia="de-DE"/>
         </w:rPr>
         <w:drawing>
           <wp:inline distT="0" distB="0" distL="0" distR="0" wp14:anchorId="237D9704" wp14:editId="0345D65F">
@@ -1303,7 +1329,7 @@
     <w:p/>
     <w:p>
       <w:pPr>
-        <w:pStyle w:val="Heading2"/>
+        <w:pStyle w:val="berschrift2"/>
         <w:widowControl/>
       </w:pPr>
       <w:bookmarkStart w:id="9" w:name="_Toc423410240"/>
@@ -1321,7 +1347,7 @@
     </w:p>
     <w:p>
       <w:pPr>
-        <w:pStyle w:val="Heading2"/>
+        <w:pStyle w:val="berschrift2"/>
         <w:widowControl/>
       </w:pPr>
       <w:bookmarkStart w:id="12" w:name="_Toc423410241"/>
@@ -1336,7 +1362,7 @@
     </w:p>
     <w:p>
       <w:pPr>
-        <w:pStyle w:val="Heading1"/>
+        <w:pStyle w:val="berschrift1"/>
       </w:pPr>
       <w:bookmarkStart w:id="15" w:name="_Toc423410251"/>
       <w:bookmarkStart w:id="16" w:name="_Toc425054510"/>
@@ -1350,7 +1376,7 @@
     </w:p>
     <w:p>
       <w:pPr>
-        <w:pStyle w:val="Heading1"/>
+        <w:pStyle w:val="berschrift1"/>
         <w:widowControl/>
       </w:pPr>
       <w:bookmarkStart w:id="18" w:name="_Toc423410253"/>
@@ -1365,7 +1391,7 @@
     </w:p>
     <w:p>
       <w:pPr>
-        <w:pStyle w:val="Heading1"/>
+        <w:pStyle w:val="berschrift1"/>
         <w:widowControl/>
       </w:pPr>
       <w:bookmarkStart w:id="21" w:name="_Toc423410255"/>
@@ -1382,7 +1408,7 @@
     </w:p>
     <w:p>
       <w:pPr>
-        <w:pStyle w:val="Heading1"/>
+        <w:pStyle w:val="berschrift1"/>
       </w:pPr>
       <w:bookmarkStart w:id="24" w:name="_Toc465798898"/>
       <w:r>
@@ -1532,7 +1558,7 @@
             <w:rPr>
               <w:noProof/>
             </w:rPr>
-            <w:t>2016</w:t>
+            <w:t>2017</w:t>
           </w:r>
           <w:r>
             <w:fldChar w:fldCharType="end"/>
@@ -1558,32 +1584,32 @@
           </w:r>
           <w:r>
             <w:rPr>
-              <w:rStyle w:val="PageNumber"/>
+              <w:rStyle w:val="Seitenzahl"/>
             </w:rPr>
             <w:fldChar w:fldCharType="begin"/>
           </w:r>
           <w:r>
             <w:rPr>
-              <w:rStyle w:val="PageNumber"/>
+              <w:rStyle w:val="Seitenzahl"/>
             </w:rPr>
             <w:instrText xml:space="preserve">page </w:instrText>
           </w:r>
           <w:r>
             <w:rPr>
-              <w:rStyle w:val="PageNumber"/>
+              <w:rStyle w:val="Seitenzahl"/>
             </w:rPr>
             <w:fldChar w:fldCharType="separate"/>
           </w:r>
           <w:r>
             <w:rPr>
-              <w:rStyle w:val="PageNumber"/>
+              <w:rStyle w:val="Seitenzahl"/>
               <w:noProof/>
             </w:rPr>
-            <w:t>2</w:t>
+            <w:t>4</w:t>
           </w:r>
           <w:r>
             <w:rPr>
-              <w:rStyle w:val="PageNumber"/>
+              <w:rStyle w:val="Seitenzahl"/>
             </w:rPr>
             <w:fldChar w:fldCharType="end"/>
           </w:r>
@@ -1593,7 +1619,7 @@
   </w:tbl>
   <w:p>
     <w:pPr>
-      <w:pStyle w:val="Footer"/>
+      <w:pStyle w:val="Fuzeile"/>
     </w:pPr>
   </w:p>
 </w:ftr>
@@ -1687,7 +1713,7 @@
   </w:p>
   <w:p>
     <w:pPr>
-      <w:pStyle w:val="Header"/>
+      <w:pStyle w:val="Kopfzeile"/>
     </w:pPr>
   </w:p>
 </w:hdr>
@@ -1748,11 +1774,21 @@
           <w:tcW w:w="6379" w:type="dxa"/>
         </w:tcPr>
         <w:p>
-          <w:fldSimple w:instr="title  \* Mergeformat ">
-            <w:r>
-              <w:t>Use-Case Specification: &lt;Use-Case Name&gt;</w:t>
-            </w:r>
-          </w:fldSimple>
+          <w:r>
+            <w:fldChar w:fldCharType="begin"/>
+          </w:r>
+          <w:r>
+            <w:instrText xml:space="preserve">title  \* Mergeformat </w:instrText>
+          </w:r>
+          <w:r>
+            <w:fldChar w:fldCharType="separate"/>
+          </w:r>
+          <w:r>
+            <w:t>Use-Case Specification: &lt;Use-Case Name&gt;</w:t>
+          </w:r>
+          <w:r>
+            <w:fldChar w:fldCharType="end"/>
+          </w:r>
         </w:p>
       </w:tc>
       <w:tc>
@@ -1775,7 +1811,7 @@
   </w:tbl>
   <w:p>
     <w:pPr>
-      <w:pStyle w:val="Header"/>
+      <w:pStyle w:val="Kopfzeile"/>
     </w:pPr>
   </w:p>
 </w:hdr>
@@ -1790,7 +1826,7 @@
     <w:lvl w:ilvl="0">
       <w:start w:val="1"/>
       <w:numFmt w:val="decimal"/>
-      <w:pStyle w:val="Heading1"/>
+      <w:pStyle w:val="berschrift1"/>
       <w:lvlText w:val="%1."/>
       <w:legacy w:legacy="1" w:legacySpace="144" w:legacyIndent="0"/>
       <w:lvlJc w:val="left"/>
@@ -1798,7 +1834,7 @@
     <w:lvl w:ilvl="1">
       <w:start w:val="1"/>
       <w:numFmt w:val="decimal"/>
-      <w:pStyle w:val="Heading2"/>
+      <w:pStyle w:val="berschrift2"/>
       <w:lvlText w:val="%1.%2"/>
       <w:legacy w:legacy="1" w:legacySpace="144" w:legacyIndent="0"/>
       <w:lvlJc w:val="left"/>
@@ -1806,7 +1842,7 @@
     <w:lvl w:ilvl="2">
       <w:start w:val="1"/>
       <w:numFmt w:val="decimal"/>
-      <w:pStyle w:val="Heading3"/>
+      <w:pStyle w:val="berschrift3"/>
       <w:lvlText w:val="%1.%2.%3"/>
       <w:legacy w:legacy="1" w:legacySpace="144" w:legacyIndent="0"/>
       <w:lvlJc w:val="left"/>
@@ -1814,7 +1850,7 @@
     <w:lvl w:ilvl="3">
       <w:start w:val="1"/>
       <w:numFmt w:val="decimal"/>
-      <w:pStyle w:val="Heading4"/>
+      <w:pStyle w:val="berschrift4"/>
       <w:lvlText w:val="%1.%2.%3.%4"/>
       <w:legacy w:legacy="1" w:legacySpace="144" w:legacyIndent="0"/>
       <w:lvlJc w:val="left"/>
@@ -1822,7 +1858,7 @@
     <w:lvl w:ilvl="4">
       <w:start w:val="1"/>
       <w:numFmt w:val="decimal"/>
-      <w:pStyle w:val="Heading5"/>
+      <w:pStyle w:val="berschrift5"/>
       <w:lvlText w:val="%1.%2.%3.%4.%5"/>
       <w:legacy w:legacy="1" w:legacySpace="144" w:legacyIndent="0"/>
       <w:lvlJc w:val="left"/>
@@ -1830,7 +1866,7 @@
     <w:lvl w:ilvl="5">
       <w:start w:val="1"/>
       <w:numFmt w:val="decimal"/>
-      <w:pStyle w:val="Heading6"/>
+      <w:pStyle w:val="berschrift6"/>
       <w:lvlText w:val="%1.%2.%3.%4.%5.%6"/>
       <w:legacy w:legacy="1" w:legacySpace="144" w:legacyIndent="0"/>
       <w:lvlJc w:val="left"/>
@@ -1838,7 +1874,7 @@
     <w:lvl w:ilvl="6">
       <w:start w:val="1"/>
       <w:numFmt w:val="decimal"/>
-      <w:pStyle w:val="Heading7"/>
+      <w:pStyle w:val="berschrift7"/>
       <w:lvlText w:val="%1.%2.%3.%4.%5.%6.%7"/>
       <w:legacy w:legacy="1" w:legacySpace="144" w:legacyIndent="0"/>
       <w:lvlJc w:val="left"/>
@@ -1846,7 +1882,7 @@
     <w:lvl w:ilvl="7">
       <w:start w:val="1"/>
       <w:numFmt w:val="decimal"/>
-      <w:pStyle w:val="Heading8"/>
+      <w:pStyle w:val="berschrift8"/>
       <w:lvlText w:val="%1.%2.%3.%4.%5.%6.%7.%8"/>
       <w:legacy w:legacy="1" w:legacySpace="144" w:legacyIndent="0"/>
       <w:lvlJc w:val="left"/>
@@ -1854,7 +1890,7 @@
     <w:lvl w:ilvl="8">
       <w:start w:val="1"/>
       <w:numFmt w:val="decimal"/>
-      <w:pStyle w:val="Heading9"/>
+      <w:pStyle w:val="berschrift9"/>
       <w:lvlText w:val="%1.%2.%3.%4.%5.%6.%7.%8.%9"/>
       <w:legacy w:legacy="1" w:legacySpace="144" w:legacyIndent="0"/>
       <w:lvlJc w:val="left"/>
@@ -2453,7 +2489,7 @@
     </w:rPrDefault>
     <w:pPrDefault/>
   </w:docDefaults>
-  <w:latentStyles w:defLockedState="0" w:defUIPriority="99" w:defSemiHidden="0" w:defUnhideWhenUsed="0" w:defQFormat="0" w:count="380">
+  <w:latentStyles w:defLockedState="0" w:defUIPriority="99" w:defSemiHidden="0" w:defUnhideWhenUsed="0" w:defQFormat="0" w:count="382">
     <w:lsdException w:name="Normal" w:uiPriority="0" w:qFormat="1"/>
     <w:lsdException w:name="heading 1" w:uiPriority="9" w:qFormat="1"/>
     <w:lsdException w:name="heading 2" w:uiPriority="9" w:qFormat="1"/>
@@ -2559,7 +2595,6 @@
     <w:lsdException w:name="HTML Sample" w:semiHidden="1" w:unhideWhenUsed="1"/>
     <w:lsdException w:name="HTML Typewriter" w:semiHidden="1" w:unhideWhenUsed="1"/>
     <w:lsdException w:name="HTML Variable" w:semiHidden="1" w:unhideWhenUsed="1"/>
-    <w:lsdException w:name="Normal Table" w:semiHidden="1" w:unhideWhenUsed="1"/>
     <w:lsdException w:name="annotation subject" w:semiHidden="1" w:unhideWhenUsed="1"/>
     <w:lsdException w:name="No List" w:semiHidden="1" w:unhideWhenUsed="1"/>
     <w:lsdException w:name="Outline List 1" w:semiHidden="1" w:unhideWhenUsed="1"/>
@@ -2605,11 +2640,9 @@
     <w:lsdException w:name="Table Subtle 1" w:semiHidden="1" w:unhideWhenUsed="1"/>
     <w:lsdException w:name="Table Subtle 2" w:semiHidden="1" w:unhideWhenUsed="1"/>
     <w:lsdException w:name="Table Web 1" w:semiHidden="1" w:unhideWhenUsed="1"/>
-    <w:lsdException w:name="Table Web 2" w:semiHidden="1" w:unhideWhenUsed="1"/>
     <w:lsdException w:name="Table Web 3" w:semiHidden="1" w:unhideWhenUsed="1"/>
     <w:lsdException w:name="Balloon Text" w:semiHidden="1" w:unhideWhenUsed="1"/>
     <w:lsdException w:name="Table Grid" w:uiPriority="39"/>
-    <w:lsdException w:name="Table Theme" w:semiHidden="1" w:unhideWhenUsed="1"/>
     <w:lsdException w:name="Note Level 1" w:semiHidden="1" w:unhideWhenUsed="1"/>
     <w:lsdException w:name="Note Level 2" w:semiHidden="1" w:unhideWhenUsed="1"/>
     <w:lsdException w:name="Note Level 3" w:semiHidden="1" w:unhideWhenUsed="1"/>
@@ -2834,8 +2867,10 @@
     <w:lsdException w:name="List Table 5 Dark Accent 6" w:uiPriority="50"/>
     <w:lsdException w:name="List Table 6 Colorful Accent 6" w:uiPriority="51"/>
     <w:lsdException w:name="List Table 7 Colorful Accent 6" w:uiPriority="52"/>
+    <w:lsdException w:name="Mention" w:semiHidden="1" w:unhideWhenUsed="1"/>
+    <w:lsdException w:name="Smart Hyperlink" w:semiHidden="1" w:unhideWhenUsed="1"/>
   </w:latentStyles>
-  <w:style w:type="paragraph" w:default="1" w:styleId="Normal">
+  <w:style w:type="paragraph" w:default="1" w:styleId="Standard">
     <w:name w:val="Normal"/>
     <w:qFormat/>
     <w:pPr>
@@ -2846,10 +2881,10 @@
       <w:lang w:val="en-US" w:eastAsia="en-US"/>
     </w:rPr>
   </w:style>
-  <w:style w:type="paragraph" w:styleId="Heading1">
+  <w:style w:type="paragraph" w:styleId="berschrift1">
     <w:name w:val="heading 1"/>
-    <w:basedOn w:val="Normal"/>
-    <w:next w:val="Normal"/>
+    <w:basedOn w:val="Standard"/>
+    <w:next w:val="Standard"/>
     <w:qFormat/>
     <w:pPr>
       <w:keepNext/>
@@ -2866,10 +2901,10 @@
       <w:sz w:val="24"/>
     </w:rPr>
   </w:style>
-  <w:style w:type="paragraph" w:styleId="Heading2">
+  <w:style w:type="paragraph" w:styleId="berschrift2">
     <w:name w:val="heading 2"/>
-    <w:basedOn w:val="Heading1"/>
-    <w:next w:val="Normal"/>
+    <w:basedOn w:val="berschrift1"/>
+    <w:next w:val="Standard"/>
     <w:qFormat/>
     <w:pPr>
       <w:numPr>
@@ -2881,10 +2916,10 @@
       <w:sz w:val="20"/>
     </w:rPr>
   </w:style>
-  <w:style w:type="paragraph" w:styleId="Heading3">
+  <w:style w:type="paragraph" w:styleId="berschrift3">
     <w:name w:val="heading 3"/>
-    <w:basedOn w:val="Heading1"/>
-    <w:next w:val="Normal"/>
+    <w:basedOn w:val="berschrift1"/>
+    <w:next w:val="Standard"/>
     <w:qFormat/>
     <w:pPr>
       <w:numPr>
@@ -2898,10 +2933,10 @@
       <w:sz w:val="20"/>
     </w:rPr>
   </w:style>
-  <w:style w:type="paragraph" w:styleId="Heading4">
+  <w:style w:type="paragraph" w:styleId="berschrift4">
     <w:name w:val="heading 4"/>
-    <w:basedOn w:val="Heading1"/>
-    <w:next w:val="Normal"/>
+    <w:basedOn w:val="berschrift1"/>
+    <w:next w:val="Standard"/>
     <w:qFormat/>
     <w:pPr>
       <w:numPr>
@@ -2914,10 +2949,10 @@
       <w:sz w:val="20"/>
     </w:rPr>
   </w:style>
-  <w:style w:type="paragraph" w:styleId="Heading5">
+  <w:style w:type="paragraph" w:styleId="berschrift5">
     <w:name w:val="heading 5"/>
-    <w:basedOn w:val="Normal"/>
-    <w:next w:val="Normal"/>
+    <w:basedOn w:val="Standard"/>
+    <w:next w:val="Standard"/>
     <w:qFormat/>
     <w:pPr>
       <w:numPr>
@@ -2932,10 +2967,10 @@
       <w:sz w:val="22"/>
     </w:rPr>
   </w:style>
-  <w:style w:type="paragraph" w:styleId="Heading6">
+  <w:style w:type="paragraph" w:styleId="berschrift6">
     <w:name w:val="heading 6"/>
-    <w:basedOn w:val="Normal"/>
-    <w:next w:val="Normal"/>
+    <w:basedOn w:val="Standard"/>
+    <w:next w:val="Standard"/>
     <w:qFormat/>
     <w:pPr>
       <w:numPr>
@@ -2951,10 +2986,10 @@
       <w:sz w:val="22"/>
     </w:rPr>
   </w:style>
-  <w:style w:type="paragraph" w:styleId="Heading7">
+  <w:style w:type="paragraph" w:styleId="berschrift7">
     <w:name w:val="heading 7"/>
-    <w:basedOn w:val="Normal"/>
-    <w:next w:val="Normal"/>
+    <w:basedOn w:val="Standard"/>
+    <w:next w:val="Standard"/>
     <w:qFormat/>
     <w:pPr>
       <w:numPr>
@@ -2966,10 +3001,10 @@
       <w:outlineLvl w:val="6"/>
     </w:pPr>
   </w:style>
-  <w:style w:type="paragraph" w:styleId="Heading8">
+  <w:style w:type="paragraph" w:styleId="berschrift8">
     <w:name w:val="heading 8"/>
-    <w:basedOn w:val="Normal"/>
-    <w:next w:val="Normal"/>
+    <w:basedOn w:val="Standard"/>
+    <w:next w:val="Standard"/>
     <w:qFormat/>
     <w:pPr>
       <w:numPr>
@@ -2984,10 +3019,10 @@
       <w:i/>
     </w:rPr>
   </w:style>
-  <w:style w:type="paragraph" w:styleId="Heading9">
+  <w:style w:type="paragraph" w:styleId="berschrift9">
     <w:name w:val="heading 9"/>
-    <w:basedOn w:val="Normal"/>
-    <w:next w:val="Normal"/>
+    <w:basedOn w:val="Standard"/>
+    <w:next w:val="Standard"/>
     <w:qFormat/>
     <w:pPr>
       <w:numPr>
@@ -3004,13 +3039,13 @@
       <w:sz w:val="18"/>
     </w:rPr>
   </w:style>
-  <w:style w:type="character" w:default="1" w:styleId="DefaultParagraphFont">
+  <w:style w:type="character" w:default="1" w:styleId="Absatz-Standardschriftart">
     <w:name w:val="Default Paragraph Font"/>
     <w:uiPriority w:val="1"/>
     <w:semiHidden/>
     <w:unhideWhenUsed/>
   </w:style>
-  <w:style w:type="table" w:default="1" w:styleId="TableNormal">
+  <w:style w:type="table" w:default="1" w:styleId="NormaleTabelle">
     <w:name w:val="Normal Table"/>
     <w:uiPriority w:val="99"/>
     <w:semiHidden/>
@@ -3025,7 +3060,7 @@
       </w:tblCellMar>
     </w:tblPr>
   </w:style>
-  <w:style w:type="numbering" w:default="1" w:styleId="NoList">
+  <w:style w:type="numbering" w:default="1" w:styleId="KeineListe">
     <w:name w:val="No List"/>
     <w:uiPriority w:val="99"/>
     <w:semiHidden/>
@@ -3033,7 +3068,7 @@
   </w:style>
   <w:style w:type="paragraph" w:customStyle="1" w:styleId="Paragraph2">
     <w:name w:val="Paragraph2"/>
-    <w:basedOn w:val="Normal"/>
+    <w:basedOn w:val="Standard"/>
     <w:pPr>
       <w:spacing w:before="80"/>
       <w:ind w:left="720"/>
@@ -3044,10 +3079,10 @@
       <w:lang w:val="en-AU"/>
     </w:rPr>
   </w:style>
-  <w:style w:type="paragraph" w:styleId="Title">
+  <w:style w:type="paragraph" w:styleId="Titel">
     <w:name w:val="Title"/>
-    <w:basedOn w:val="Normal"/>
-    <w:next w:val="Normal"/>
+    <w:basedOn w:val="Standard"/>
+    <w:next w:val="Standard"/>
     <w:qFormat/>
     <w:pPr>
       <w:spacing w:line="240" w:lineRule="auto"/>
@@ -3059,9 +3094,9 @@
       <w:sz w:val="36"/>
     </w:rPr>
   </w:style>
-  <w:style w:type="paragraph" w:styleId="Subtitle">
+  <w:style w:type="paragraph" w:styleId="Untertitel">
     <w:name w:val="Subtitle"/>
-    <w:basedOn w:val="Normal"/>
+    <w:basedOn w:val="Standard"/>
     <w:qFormat/>
     <w:pPr>
       <w:spacing w:after="60"/>
@@ -3074,18 +3109,18 @@
       <w:lang w:val="en-AU"/>
     </w:rPr>
   </w:style>
-  <w:style w:type="paragraph" w:styleId="NormalIndent">
+  <w:style w:type="paragraph" w:styleId="Standardeinzug">
     <w:name w:val="Normal Indent"/>
-    <w:basedOn w:val="Normal"/>
+    <w:basedOn w:val="Standard"/>
     <w:semiHidden/>
     <w:pPr>
       <w:ind w:left="900" w:hanging="900"/>
     </w:pPr>
   </w:style>
-  <w:style w:type="paragraph" w:styleId="TOC1">
+  <w:style w:type="paragraph" w:styleId="Verzeichnis1">
     <w:name w:val="toc 1"/>
-    <w:basedOn w:val="Normal"/>
-    <w:next w:val="Normal"/>
+    <w:basedOn w:val="Standard"/>
+    <w:next w:val="Standard"/>
     <w:uiPriority w:val="39"/>
     <w:pPr>
       <w:tabs>
@@ -3095,10 +3130,10 @@
       <w:ind w:right="720"/>
     </w:pPr>
   </w:style>
-  <w:style w:type="paragraph" w:styleId="TOC2">
+  <w:style w:type="paragraph" w:styleId="Verzeichnis2">
     <w:name w:val="toc 2"/>
-    <w:basedOn w:val="Normal"/>
-    <w:next w:val="Normal"/>
+    <w:basedOn w:val="Standard"/>
+    <w:next w:val="Standard"/>
     <w:uiPriority w:val="39"/>
     <w:pPr>
       <w:tabs>
@@ -3107,10 +3142,10 @@
       <w:ind w:left="432" w:right="720"/>
     </w:pPr>
   </w:style>
-  <w:style w:type="paragraph" w:styleId="TOC3">
+  <w:style w:type="paragraph" w:styleId="Verzeichnis3">
     <w:name w:val="toc 3"/>
-    <w:basedOn w:val="Normal"/>
-    <w:next w:val="Normal"/>
+    <w:basedOn w:val="Standard"/>
+    <w:next w:val="Standard"/>
     <w:semiHidden/>
     <w:pPr>
       <w:tabs>
@@ -3120,9 +3155,9 @@
       <w:ind w:left="864"/>
     </w:pPr>
   </w:style>
-  <w:style w:type="paragraph" w:styleId="Header">
+  <w:style w:type="paragraph" w:styleId="Kopfzeile">
     <w:name w:val="header"/>
-    <w:basedOn w:val="Normal"/>
+    <w:basedOn w:val="Standard"/>
     <w:semiHidden/>
     <w:pPr>
       <w:tabs>
@@ -3131,9 +3166,9 @@
       </w:tabs>
     </w:pPr>
   </w:style>
-  <w:style w:type="paragraph" w:styleId="Footer">
+  <w:style w:type="paragraph" w:styleId="Fuzeile">
     <w:name w:val="footer"/>
-    <w:basedOn w:val="Normal"/>
+    <w:basedOn w:val="Standard"/>
     <w:semiHidden/>
     <w:pPr>
       <w:tabs>
@@ -3142,14 +3177,14 @@
       </w:tabs>
     </w:pPr>
   </w:style>
-  <w:style w:type="character" w:styleId="PageNumber">
+  <w:style w:type="character" w:styleId="Seitenzahl">
     <w:name w:val="page number"/>
-    <w:basedOn w:val="DefaultParagraphFont"/>
+    <w:basedOn w:val="Absatz-Standardschriftart"/>
     <w:semiHidden/>
   </w:style>
   <w:style w:type="paragraph" w:customStyle="1" w:styleId="Paragraph3">
     <w:name w:val="Paragraph3"/>
-    <w:basedOn w:val="Normal"/>
+    <w:basedOn w:val="Standard"/>
     <w:pPr>
       <w:spacing w:before="80" w:line="240" w:lineRule="auto"/>
       <w:ind w:left="1530"/>
@@ -3158,7 +3193,7 @@
   </w:style>
   <w:style w:type="paragraph" w:customStyle="1" w:styleId="Paragraph4">
     <w:name w:val="Paragraph4"/>
-    <w:basedOn w:val="Normal"/>
+    <w:basedOn w:val="Standard"/>
     <w:pPr>
       <w:spacing w:before="80" w:line="240" w:lineRule="auto"/>
       <w:ind w:left="2250"/>
@@ -3167,15 +3202,15 @@
   </w:style>
   <w:style w:type="paragraph" w:customStyle="1" w:styleId="Tabletext">
     <w:name w:val="Tabletext"/>
-    <w:basedOn w:val="Normal"/>
+    <w:basedOn w:val="Standard"/>
     <w:pPr>
       <w:keepLines/>
       <w:spacing w:after="120"/>
     </w:pPr>
   </w:style>
-  <w:style w:type="paragraph" w:styleId="BodyText">
+  <w:style w:type="paragraph" w:styleId="Textkrper">
     <w:name w:val="Body Text"/>
-    <w:basedOn w:val="Normal"/>
+    <w:basedOn w:val="Standard"/>
     <w:semiHidden/>
     <w:pPr>
       <w:keepLines/>
@@ -3183,55 +3218,55 @@
       <w:ind w:left="720"/>
     </w:pPr>
   </w:style>
-  <w:style w:type="paragraph" w:styleId="TOC4">
+  <w:style w:type="paragraph" w:styleId="Verzeichnis4">
     <w:name w:val="toc 4"/>
-    <w:basedOn w:val="Normal"/>
-    <w:next w:val="Normal"/>
+    <w:basedOn w:val="Standard"/>
+    <w:next w:val="Standard"/>
     <w:semiHidden/>
     <w:pPr>
       <w:ind w:left="600"/>
     </w:pPr>
   </w:style>
-  <w:style w:type="paragraph" w:styleId="TOC5">
+  <w:style w:type="paragraph" w:styleId="Verzeichnis5">
     <w:name w:val="toc 5"/>
-    <w:basedOn w:val="Normal"/>
-    <w:next w:val="Normal"/>
+    <w:basedOn w:val="Standard"/>
+    <w:next w:val="Standard"/>
     <w:semiHidden/>
     <w:pPr>
       <w:ind w:left="800"/>
     </w:pPr>
   </w:style>
-  <w:style w:type="paragraph" w:styleId="TOC6">
+  <w:style w:type="paragraph" w:styleId="Verzeichnis6">
     <w:name w:val="toc 6"/>
-    <w:basedOn w:val="Normal"/>
-    <w:next w:val="Normal"/>
+    <w:basedOn w:val="Standard"/>
+    <w:next w:val="Standard"/>
     <w:semiHidden/>
     <w:pPr>
       <w:ind w:left="1000"/>
     </w:pPr>
   </w:style>
-  <w:style w:type="paragraph" w:styleId="TOC7">
+  <w:style w:type="paragraph" w:styleId="Verzeichnis7">
     <w:name w:val="toc 7"/>
-    <w:basedOn w:val="Normal"/>
-    <w:next w:val="Normal"/>
+    <w:basedOn w:val="Standard"/>
+    <w:next w:val="Standard"/>
     <w:semiHidden/>
     <w:pPr>
       <w:ind w:left="1200"/>
     </w:pPr>
   </w:style>
-  <w:style w:type="paragraph" w:styleId="TOC8">
+  <w:style w:type="paragraph" w:styleId="Verzeichnis8">
     <w:name w:val="toc 8"/>
-    <w:basedOn w:val="Normal"/>
-    <w:next w:val="Normal"/>
+    <w:basedOn w:val="Standard"/>
+    <w:next w:val="Standard"/>
     <w:semiHidden/>
     <w:pPr>
       <w:ind w:left="1400"/>
     </w:pPr>
   </w:style>
-  <w:style w:type="paragraph" w:styleId="TOC9">
+  <w:style w:type="paragraph" w:styleId="Verzeichnis9">
     <w:name w:val="toc 9"/>
-    <w:basedOn w:val="Normal"/>
-    <w:next w:val="Normal"/>
+    <w:basedOn w:val="Standard"/>
+    <w:next w:val="Standard"/>
     <w:semiHidden/>
     <w:pPr>
       <w:ind w:left="1600"/>
@@ -3239,14 +3274,14 @@
   </w:style>
   <w:style w:type="paragraph" w:customStyle="1" w:styleId="Bullet1">
     <w:name w:val="Bullet1"/>
-    <w:basedOn w:val="Normal"/>
+    <w:basedOn w:val="Standard"/>
     <w:pPr>
       <w:ind w:left="720" w:hanging="432"/>
     </w:pPr>
   </w:style>
   <w:style w:type="paragraph" w:customStyle="1" w:styleId="Bullet2">
     <w:name w:val="Bullet2"/>
-    <w:basedOn w:val="Normal"/>
+    <w:basedOn w:val="Standard"/>
     <w:pPr>
       <w:ind w:left="1440" w:hanging="360"/>
     </w:pPr>
@@ -3254,9 +3289,9 @@
       <w:color w:val="000080"/>
     </w:rPr>
   </w:style>
-  <w:style w:type="paragraph" w:styleId="DocumentMap">
+  <w:style w:type="paragraph" w:styleId="Dokumentstruktur">
     <w:name w:val="Document Map"/>
-    <w:basedOn w:val="Normal"/>
+    <w:basedOn w:val="Standard"/>
     <w:semiHidden/>
     <w:pPr>
       <w:shd w:val="clear" w:color="auto" w:fill="000080"/>
@@ -3265,18 +3300,18 @@
       <w:rFonts w:ascii="Tahoma" w:hAnsi="Tahoma"/>
     </w:rPr>
   </w:style>
-  <w:style w:type="character" w:styleId="FootnoteReference">
+  <w:style w:type="character" w:styleId="Funotenzeichen">
     <w:name w:val="footnote reference"/>
-    <w:basedOn w:val="DefaultParagraphFont"/>
+    <w:basedOn w:val="Absatz-Standardschriftart"/>
     <w:semiHidden/>
     <w:rPr>
       <w:sz w:val="20"/>
       <w:vertAlign w:val="superscript"/>
     </w:rPr>
   </w:style>
-  <w:style w:type="paragraph" w:styleId="FootnoteText">
+  <w:style w:type="paragraph" w:styleId="Funotentext">
     <w:name w:val="footnote text"/>
-    <w:basedOn w:val="Normal"/>
+    <w:basedOn w:val="Standard"/>
     <w:semiHidden/>
     <w:pPr>
       <w:keepNext/>
@@ -3294,7 +3329,7 @@
   </w:style>
   <w:style w:type="paragraph" w:customStyle="1" w:styleId="MainTitle">
     <w:name w:val="Main Title"/>
-    <w:basedOn w:val="Normal"/>
+    <w:basedOn w:val="Standard"/>
     <w:pPr>
       <w:spacing w:before="480" w:after="60" w:line="240" w:lineRule="auto"/>
       <w:jc w:val="center"/>
@@ -3308,24 +3343,24 @@
   </w:style>
   <w:style w:type="paragraph" w:customStyle="1" w:styleId="Paragraph1">
     <w:name w:val="Paragraph1"/>
-    <w:basedOn w:val="Normal"/>
+    <w:basedOn w:val="Standard"/>
     <w:pPr>
       <w:spacing w:before="80" w:line="240" w:lineRule="auto"/>
       <w:jc w:val="both"/>
     </w:pPr>
   </w:style>
-  <w:style w:type="paragraph" w:styleId="BodyText2">
+  <w:style w:type="paragraph" w:styleId="Textkrper2">
     <w:name w:val="Body Text 2"/>
-    <w:basedOn w:val="Normal"/>
+    <w:basedOn w:val="Standard"/>
     <w:semiHidden/>
     <w:rPr>
       <w:i/>
       <w:color w:val="0000FF"/>
     </w:rPr>
   </w:style>
-  <w:style w:type="paragraph" w:styleId="BodyTextIndent">
+  <w:style w:type="paragraph" w:styleId="Textkrper-Zeileneinzug">
     <w:name w:val="Body Text Indent"/>
-    <w:basedOn w:val="Normal"/>
+    <w:basedOn w:val="Standard"/>
     <w:semiHidden/>
     <w:pPr>
       <w:ind w:left="720"/>
@@ -3338,7 +3373,7 @@
   </w:style>
   <w:style w:type="paragraph" w:customStyle="1" w:styleId="Body">
     <w:name w:val="Body"/>
-    <w:basedOn w:val="Normal"/>
+    <w:basedOn w:val="Standard"/>
     <w:pPr>
       <w:widowControl/>
       <w:spacing w:before="120" w:line="240" w:lineRule="auto"/>
@@ -3350,7 +3385,7 @@
   </w:style>
   <w:style w:type="paragraph" w:customStyle="1" w:styleId="Bullet">
     <w:name w:val="Bullet"/>
-    <w:basedOn w:val="Normal"/>
+    <w:basedOn w:val="Standard"/>
     <w:pPr>
       <w:widowControl/>
       <w:numPr>
@@ -3369,8 +3404,8 @@
   </w:style>
   <w:style w:type="paragraph" w:customStyle="1" w:styleId="InfoBlue">
     <w:name w:val="InfoBlue"/>
-    <w:basedOn w:val="Normal"/>
-    <w:next w:val="BodyText"/>
+    <w:basedOn w:val="Standard"/>
+    <w:next w:val="Textkrper"/>
     <w:autoRedefine/>
     <w:pPr>
       <w:spacing w:after="120"/>
@@ -3381,18 +3416,18 @@
       <w:color w:val="0000FF"/>
     </w:rPr>
   </w:style>
-  <w:style w:type="character" w:styleId="Hyperlink">
+  <w:style w:type="character" w:styleId="Link">
     <w:name w:val="Hyperlink"/>
-    <w:basedOn w:val="DefaultParagraphFont"/>
+    <w:basedOn w:val="Absatz-Standardschriftart"/>
     <w:semiHidden/>
     <w:rPr>
       <w:color w:val="0000FF"/>
       <w:u w:val="single"/>
     </w:rPr>
   </w:style>
-  <w:style w:type="paragraph" w:styleId="NormalWeb">
+  <w:style w:type="paragraph" w:styleId="StandardWeb">
     <w:name w:val="Normal (Web)"/>
-    <w:basedOn w:val="Normal"/>
+    <w:basedOn w:val="Standard"/>
     <w:semiHidden/>
     <w:pPr>
       <w:widowControl/>
@@ -3403,10 +3438,10 @@
       <w:szCs w:val="24"/>
     </w:rPr>
   </w:style>
-  <w:style w:type="paragraph" w:styleId="BalloonText">
+  <w:style w:type="paragraph" w:styleId="Sprechblasentext">
     <w:name w:val="Balloon Text"/>
-    <w:basedOn w:val="Normal"/>
-    <w:link w:val="BalloonTextChar"/>
+    <w:basedOn w:val="Standard"/>
+    <w:link w:val="SprechblasentextZchn"/>
     <w:uiPriority w:val="99"/>
     <w:semiHidden/>
     <w:unhideWhenUsed/>
@@ -3419,10 +3454,10 @@
       <w:szCs w:val="18"/>
     </w:rPr>
   </w:style>
-  <w:style w:type="character" w:customStyle="1" w:styleId="BalloonTextChar">
-    <w:name w:val="Balloon Text Char"/>
-    <w:basedOn w:val="DefaultParagraphFont"/>
-    <w:link w:val="BalloonText"/>
+  <w:style w:type="character" w:customStyle="1" w:styleId="SprechblasentextZchn">
+    <w:name w:val="Sprechblasentext Zchn"/>
+    <w:basedOn w:val="Absatz-Standardschriftart"/>
+    <w:link w:val="Sprechblasentext"/>
     <w:uiPriority w:val="99"/>
     <w:semiHidden/>
     <w:rsid w:val="009D010B"/>
@@ -3701,7 +3736,7 @@
 </file>
 
 <file path=customXml/itemProps1.xml><?xml version="1.0" encoding="utf-8"?>
-<ds:datastoreItem xmlns:ds="http://schemas.openxmlformats.org/officeDocument/2006/customXml" ds:itemID="{001A452A-F240-7E45-98D2-93D1C784C9A4}">
+<ds:datastoreItem xmlns:ds="http://schemas.openxmlformats.org/officeDocument/2006/customXml" ds:itemID="{3DD8E09F-ACF0-C441-9D41-493CD1255F2A}">
   <ds:schemaRefs>
     <ds:schemaRef ds:uri="http://schemas.openxmlformats.org/officeDocument/2006/bibliography"/>
   </ds:schemaRefs>

</xml_diff>